<commit_message>
Update document generation process to include default template configuration and improve placeholder handling
</commit_message>
<xml_diff>
--- a/BV100000_generado.docx
+++ b/BV100000_generado.docx
@@ -259,7 +259,7 @@
         </w:rPr>
       </w:pPr>
       <w:r>
-        <w:t>Correo electrónico del Cliente: prueba1@bbva.es</w:t>
+        <w:t xml:space="preserve">Correo electrónico del Cliente: </w:t>
       </w:r>
     </w:p>
     <w:p>
@@ -2755,38 +2755,7 @@
             </w:tcBorders>
           </w:tcPr>
           <w:p>
-            <w:pPr>
-              <w:jc w:val="both"/>
-              <w:rPr>
-                <w:sz w:val="22"/>
-                <w:szCs w:val="22"/>
-                <w:highlight w:val="yellow"/>
-              </w:rPr>
-            </w:pPr>
-            <w:r>
-              <w:rPr>
-                <w:sz w:val="22"/>
-                <w:szCs w:val="22"/>
-                <w:highlight w:val="yellow"/>
-              </w:rPr>
-              <w:t>&lt;&lt;</w:t>
-            </w:r>
-            <w:r>
-              <w:rPr>
-                <w:sz w:val="22"/>
-                <w:szCs w:val="22"/>
-                <w:highlight w:val="yellow"/>
-              </w:rPr>
-              <w:t>post2</w:t>
-            </w:r>
-            <w:r>
-              <w:rPr>
-                <w:sz w:val="22"/>
-                <w:szCs w:val="22"/>
-                <w:highlight w:val="yellow"/>
-              </w:rPr>
-              <w:t>&gt;&gt;</w:t>
-            </w:r>
+            <w:r/>
           </w:p>
         </w:tc>
         <w:tc>
@@ -2800,30 +2769,7 @@
             </w:tcBorders>
           </w:tcPr>
           <w:p>
-            <w:pPr>
-              <w:jc w:val="center"/>
-              <w:rPr>
-                <w:highlight w:val="yellow"/>
-              </w:rPr>
-            </w:pPr>
-            <w:r>
-              <w:rPr>
-                <w:highlight w:val="yellow"/>
-              </w:rPr>
-              <w:t>&lt;&lt;</w:t>
-            </w:r>
-            <w:r>
-              <w:rPr>
-                <w:highlight w:val="yellow"/>
-              </w:rPr>
-              <w:t>posth2</w:t>
-            </w:r>
-            <w:r>
-              <w:rPr>
-                <w:highlight w:val="yellow"/>
-              </w:rPr>
-              <w:t>&gt;&gt;</w:t>
-            </w:r>
+            <w:r/>
           </w:p>
         </w:tc>
         <w:tc>
@@ -2837,34 +2783,7 @@
             </w:tcBorders>
           </w:tcPr>
           <w:p>
-            <w:pPr>
-              <w:jc w:val="center"/>
-              <w:rPr>
-                <w:highlight w:val="yellow"/>
-              </w:rPr>
-            </w:pPr>
             <w:r>
-              <w:rPr>
-                <w:highlight w:val="yellow"/>
-              </w:rPr>
-              <w:t>&lt;&lt;</w:t>
-            </w:r>
-            <w:r>
-              <w:rPr>
-                <w:highlight w:val="yellow"/>
-              </w:rPr>
-              <w:t>postc2</w:t>
-            </w:r>
-            <w:r>
-              <w:rPr>
-                <w:highlight w:val="yellow"/>
-              </w:rPr>
-              <w:t>&gt;&gt;</w:t>
-            </w:r>
-            <w:r>
-              <w:rPr>
-                <w:highlight w:val="yellow"/>
-              </w:rPr>
               <w:t xml:space="preserve"> €</w:t>
             </w:r>
           </w:p>
@@ -2882,38 +2801,7 @@
             </w:tcBorders>
           </w:tcPr>
           <w:p>
-            <w:pPr>
-              <w:jc w:val="both"/>
-              <w:rPr>
-                <w:sz w:val="22"/>
-                <w:szCs w:val="22"/>
-                <w:highlight w:val="yellow"/>
-              </w:rPr>
-            </w:pPr>
-            <w:r>
-              <w:rPr>
-                <w:sz w:val="22"/>
-                <w:szCs w:val="22"/>
-                <w:highlight w:val="yellow"/>
-              </w:rPr>
-              <w:t>&lt;&lt;</w:t>
-            </w:r>
-            <w:r>
-              <w:rPr>
-                <w:sz w:val="22"/>
-                <w:szCs w:val="22"/>
-                <w:highlight w:val="yellow"/>
-              </w:rPr>
-              <w:t>post3</w:t>
-            </w:r>
-            <w:r>
-              <w:rPr>
-                <w:sz w:val="22"/>
-                <w:szCs w:val="22"/>
-                <w:highlight w:val="yellow"/>
-              </w:rPr>
-              <w:t>&gt;&gt;</w:t>
-            </w:r>
+            <w:r/>
           </w:p>
         </w:tc>
         <w:tc>
@@ -2927,30 +2815,7 @@
             </w:tcBorders>
           </w:tcPr>
           <w:p>
-            <w:pPr>
-              <w:jc w:val="center"/>
-              <w:rPr>
-                <w:highlight w:val="yellow"/>
-              </w:rPr>
-            </w:pPr>
-            <w:r>
-              <w:rPr>
-                <w:highlight w:val="yellow"/>
-              </w:rPr>
-              <w:t>&lt;&lt;</w:t>
-            </w:r>
-            <w:r>
-              <w:rPr>
-                <w:highlight w:val="yellow"/>
-              </w:rPr>
-              <w:t>posth3</w:t>
-            </w:r>
-            <w:r>
-              <w:rPr>
-                <w:highlight w:val="yellow"/>
-              </w:rPr>
-              <w:t>&gt;&gt;</w:t>
-            </w:r>
+            <w:r/>
           </w:p>
         </w:tc>
         <w:tc>
@@ -2964,34 +2829,7 @@
             </w:tcBorders>
           </w:tcPr>
           <w:p>
-            <w:pPr>
-              <w:jc w:val="center"/>
-              <w:rPr>
-                <w:highlight w:val="yellow"/>
-              </w:rPr>
-            </w:pPr>
             <w:r>
-              <w:rPr>
-                <w:highlight w:val="yellow"/>
-              </w:rPr>
-              <w:t>&lt;&lt;</w:t>
-            </w:r>
-            <w:r>
-              <w:rPr>
-                <w:highlight w:val="yellow"/>
-              </w:rPr>
-              <w:t>postc3</w:t>
-            </w:r>
-            <w:r>
-              <w:rPr>
-                <w:highlight w:val="yellow"/>
-              </w:rPr>
-              <w:t>&gt;&gt;</w:t>
-            </w:r>
-            <w:r>
-              <w:rPr>
-                <w:highlight w:val="yellow"/>
-              </w:rPr>
               <w:t xml:space="preserve"> €</w:t>
             </w:r>
           </w:p>
@@ -3009,38 +2847,7 @@
             </w:tcBorders>
           </w:tcPr>
           <w:p>
-            <w:pPr>
-              <w:jc w:val="both"/>
-              <w:rPr>
-                <w:sz w:val="22"/>
-                <w:szCs w:val="22"/>
-                <w:highlight w:val="yellow"/>
-              </w:rPr>
-            </w:pPr>
-            <w:r>
-              <w:rPr>
-                <w:sz w:val="22"/>
-                <w:szCs w:val="22"/>
-                <w:highlight w:val="yellow"/>
-              </w:rPr>
-              <w:t>&lt;&lt;</w:t>
-            </w:r>
-            <w:r>
-              <w:rPr>
-                <w:sz w:val="22"/>
-                <w:szCs w:val="22"/>
-                <w:highlight w:val="yellow"/>
-              </w:rPr>
-              <w:t>post4</w:t>
-            </w:r>
-            <w:r>
-              <w:rPr>
-                <w:sz w:val="22"/>
-                <w:szCs w:val="22"/>
-                <w:highlight w:val="yellow"/>
-              </w:rPr>
-              <w:t>&gt;&gt;</w:t>
-            </w:r>
+            <w:r/>
           </w:p>
         </w:tc>
         <w:tc>
@@ -3054,30 +2861,7 @@
             </w:tcBorders>
           </w:tcPr>
           <w:p>
-            <w:pPr>
-              <w:jc w:val="center"/>
-              <w:rPr>
-                <w:highlight w:val="yellow"/>
-              </w:rPr>
-            </w:pPr>
-            <w:r>
-              <w:rPr>
-                <w:highlight w:val="yellow"/>
-              </w:rPr>
-              <w:t>&lt;&lt;</w:t>
-            </w:r>
-            <w:r>
-              <w:rPr>
-                <w:highlight w:val="yellow"/>
-              </w:rPr>
-              <w:t>posth4</w:t>
-            </w:r>
-            <w:r>
-              <w:rPr>
-                <w:highlight w:val="yellow"/>
-              </w:rPr>
-              <w:t>&gt;&gt;</w:t>
-            </w:r>
+            <w:r/>
           </w:p>
         </w:tc>
         <w:tc>
@@ -3091,34 +2875,7 @@
             </w:tcBorders>
           </w:tcPr>
           <w:p>
-            <w:pPr>
-              <w:jc w:val="center"/>
-              <w:rPr>
-                <w:highlight w:val="yellow"/>
-              </w:rPr>
-            </w:pPr>
             <w:r>
-              <w:rPr>
-                <w:highlight w:val="yellow"/>
-              </w:rPr>
-              <w:t>&lt;&lt;</w:t>
-            </w:r>
-            <w:r>
-              <w:rPr>
-                <w:highlight w:val="yellow"/>
-              </w:rPr>
-              <w:t>postc4</w:t>
-            </w:r>
-            <w:r>
-              <w:rPr>
-                <w:highlight w:val="yellow"/>
-              </w:rPr>
-              <w:t>&gt;&gt;</w:t>
-            </w:r>
-            <w:r>
-              <w:rPr>
-                <w:highlight w:val="yellow"/>
-              </w:rPr>
               <w:t xml:space="preserve"> €</w:t>
             </w:r>
           </w:p>
@@ -3136,38 +2893,7 @@
             </w:tcBorders>
           </w:tcPr>
           <w:p>
-            <w:pPr>
-              <w:jc w:val="both"/>
-              <w:rPr>
-                <w:sz w:val="22"/>
-                <w:szCs w:val="22"/>
-                <w:highlight w:val="yellow"/>
-              </w:rPr>
-            </w:pPr>
-            <w:r>
-              <w:rPr>
-                <w:sz w:val="22"/>
-                <w:szCs w:val="22"/>
-                <w:highlight w:val="yellow"/>
-              </w:rPr>
-              <w:t>&lt;&lt;</w:t>
-            </w:r>
-            <w:r>
-              <w:rPr>
-                <w:sz w:val="22"/>
-                <w:szCs w:val="22"/>
-                <w:highlight w:val="yellow"/>
-              </w:rPr>
-              <w:t>post5</w:t>
-            </w:r>
-            <w:r>
-              <w:rPr>
-                <w:sz w:val="22"/>
-                <w:szCs w:val="22"/>
-                <w:highlight w:val="yellow"/>
-              </w:rPr>
-              <w:t>&gt;&gt;</w:t>
-            </w:r>
+            <w:r/>
           </w:p>
         </w:tc>
         <w:tc>
@@ -3181,30 +2907,7 @@
             </w:tcBorders>
           </w:tcPr>
           <w:p>
-            <w:pPr>
-              <w:jc w:val="center"/>
-              <w:rPr>
-                <w:highlight w:val="yellow"/>
-              </w:rPr>
-            </w:pPr>
-            <w:r>
-              <w:rPr>
-                <w:highlight w:val="yellow"/>
-              </w:rPr>
-              <w:t>&lt;&lt;</w:t>
-            </w:r>
-            <w:r>
-              <w:rPr>
-                <w:highlight w:val="yellow"/>
-              </w:rPr>
-              <w:t>posth5</w:t>
-            </w:r>
-            <w:r>
-              <w:rPr>
-                <w:highlight w:val="yellow"/>
-              </w:rPr>
-              <w:t>&gt;&gt;</w:t>
-            </w:r>
+            <w:r/>
           </w:p>
         </w:tc>
         <w:tc>
@@ -3218,34 +2921,7 @@
             </w:tcBorders>
           </w:tcPr>
           <w:p>
-            <w:pPr>
-              <w:jc w:val="center"/>
-              <w:rPr>
-                <w:highlight w:val="yellow"/>
-              </w:rPr>
-            </w:pPr>
             <w:r>
-              <w:rPr>
-                <w:highlight w:val="yellow"/>
-              </w:rPr>
-              <w:t>&lt;&lt;</w:t>
-            </w:r>
-            <w:r>
-              <w:rPr>
-                <w:highlight w:val="yellow"/>
-              </w:rPr>
-              <w:t>postc5</w:t>
-            </w:r>
-            <w:r>
-              <w:rPr>
-                <w:highlight w:val="yellow"/>
-              </w:rPr>
-              <w:t>&gt;&gt;</w:t>
-            </w:r>
-            <w:r>
-              <w:rPr>
-                <w:highlight w:val="yellow"/>
-              </w:rPr>
               <w:t xml:space="preserve"> €</w:t>
             </w:r>
           </w:p>

</xml_diff>